<commit_message>
Practice Window function and Partition By Clause
</commit_message>
<xml_diff>
--- a/SQL Practice Questions Leetcode.docx
+++ b/SQL Practice Questions Leetcode.docx
@@ -1232,6 +1232,7 @@
         </w:rPr>
         <w:t xml:space="preserve"> </w:t>
       </w:r>
+      <w:proofErr w:type="gramStart"/>
       <w:r>
         <w:rPr>
           <w:rFonts w:ascii="Consolas" w:eastAsia="Times New Roman" w:hAnsi="Consolas" w:cs="Times New Roman"/>
@@ -1265,6 +1266,7 @@
         </w:rPr>
         <w:t>;</w:t>
       </w:r>
+      <w:proofErr w:type="gramEnd"/>
     </w:p>
     <w:p>
       <w:pPr>
@@ -1299,6 +1301,7 @@
           <w14:ligatures w14:val="none"/>
         </w:rPr>
       </w:pPr>
+      <w:proofErr w:type="gramStart"/>
       <w:r>
         <w:rPr>
           <w:rFonts w:ascii="Consolas" w:eastAsia="Times New Roman" w:hAnsi="Consolas" w:cs="Times New Roman"/>
@@ -1319,7 +1322,19 @@
           <w:lang w:eastAsia="en-IN" w:bidi="ar-SA"/>
           <w14:ligatures w14:val="none"/>
         </w:rPr>
-        <w:t xml:space="preserve">  name </w:t>
+        <w:t xml:space="preserve">  name</w:t>
+      </w:r>
+      <w:proofErr w:type="gramEnd"/>
+      <w:r>
+        <w:rPr>
+          <w:rFonts w:ascii="Consolas" w:eastAsia="Times New Roman" w:hAnsi="Consolas" w:cs="Times New Roman"/>
+          <w:color w:val="D4D4D4"/>
+          <w:kern w:val="0"/>
+          <w:sz w:val="20"/>
+          <w:lang w:eastAsia="en-IN" w:bidi="ar-SA"/>
+          <w14:ligatures w14:val="none"/>
+        </w:rPr>
+        <w:t xml:space="preserve"> </w:t>
       </w:r>
       <w:r>
         <w:rPr>
@@ -1931,7 +1946,19 @@
           <w:lang w:eastAsia="en-IN" w:bidi="ar-SA"/>
           <w14:ligatures w14:val="none"/>
         </w:rPr>
-        <w:t xml:space="preserve"> p1</w:t>
+        <w:t xml:space="preserve"> p</w:t>
+      </w:r>
+      <w:proofErr w:type="gramStart"/>
+      <w:r>
+        <w:rPr>
+          <w:rFonts w:ascii="Consolas" w:eastAsia="Times New Roman" w:hAnsi="Consolas" w:cs="Times New Roman"/>
+          <w:color w:val="D4D4D4"/>
+          <w:kern w:val="0"/>
+          <w:sz w:val="20"/>
+          <w:lang w:eastAsia="en-IN" w:bidi="ar-SA"/>
+          <w14:ligatures w14:val="none"/>
+        </w:rPr>
+        <w:t>1</w:t>
       </w:r>
       <w:r>
         <w:rPr>
@@ -1953,7 +1980,19 @@
           <w:lang w:eastAsia="en-IN" w:bidi="ar-SA"/>
           <w14:ligatures w14:val="none"/>
         </w:rPr>
-        <w:t xml:space="preserve">email </w:t>
+        <w:t>email</w:t>
+      </w:r>
+      <w:proofErr w:type="gramEnd"/>
+      <w:r>
+        <w:rPr>
+          <w:rFonts w:ascii="Consolas" w:eastAsia="Times New Roman" w:hAnsi="Consolas" w:cs="Times New Roman"/>
+          <w:color w:val="D4D4D4"/>
+          <w:kern w:val="0"/>
+          <w:sz w:val="20"/>
+          <w:lang w:eastAsia="en-IN" w:bidi="ar-SA"/>
+          <w14:ligatures w14:val="none"/>
+        </w:rPr>
+        <w:t xml:space="preserve"> </w:t>
       </w:r>
       <w:r>
         <w:rPr>
@@ -2209,7 +2248,19 @@
           <w:lang w:eastAsia="en-IN" w:bidi="ar-SA"/>
           <w14:ligatures w14:val="none"/>
         </w:rPr>
-        <w:t xml:space="preserve"> person p1</w:t>
+        <w:t xml:space="preserve"> person p</w:t>
+      </w:r>
+      <w:proofErr w:type="gramStart"/>
+      <w:r>
+        <w:rPr>
+          <w:rFonts w:ascii="Consolas" w:eastAsia="Times New Roman" w:hAnsi="Consolas" w:cs="Times New Roman"/>
+          <w:color w:val="D4D4D4"/>
+          <w:kern w:val="0"/>
+          <w:sz w:val="20"/>
+          <w:lang w:eastAsia="en-IN" w:bidi="ar-SA"/>
+          <w14:ligatures w14:val="none"/>
+        </w:rPr>
+        <w:t>1</w:t>
       </w:r>
       <w:r>
         <w:rPr>
@@ -2231,7 +2282,19 @@
           <w:lang w:eastAsia="en-IN" w:bidi="ar-SA"/>
           <w14:ligatures w14:val="none"/>
         </w:rPr>
-        <w:t>person p2</w:t>
+        <w:t>person</w:t>
+      </w:r>
+      <w:proofErr w:type="gramEnd"/>
+      <w:r>
+        <w:rPr>
+          <w:rFonts w:ascii="Consolas" w:eastAsia="Times New Roman" w:hAnsi="Consolas" w:cs="Times New Roman"/>
+          <w:color w:val="D4D4D4"/>
+          <w:kern w:val="0"/>
+          <w:sz w:val="20"/>
+          <w:lang w:eastAsia="en-IN" w:bidi="ar-SA"/>
+          <w14:ligatures w14:val="none"/>
+        </w:rPr>
+        <w:t xml:space="preserve"> p2</w:t>
       </w:r>
     </w:p>
     <w:p>
@@ -2267,7 +2330,19 @@
           <w:lang w:eastAsia="en-IN" w:bidi="ar-SA"/>
           <w14:ligatures w14:val="none"/>
         </w:rPr>
-        <w:t xml:space="preserve"> p1</w:t>
+        <w:t xml:space="preserve"> p</w:t>
+      </w:r>
+      <w:proofErr w:type="gramStart"/>
+      <w:r>
+        <w:rPr>
+          <w:rFonts w:ascii="Consolas" w:eastAsia="Times New Roman" w:hAnsi="Consolas" w:cs="Times New Roman"/>
+          <w:color w:val="D4D4D4"/>
+          <w:kern w:val="0"/>
+          <w:sz w:val="20"/>
+          <w:lang w:eastAsia="en-IN" w:bidi="ar-SA"/>
+          <w14:ligatures w14:val="none"/>
+        </w:rPr>
+        <w:t>1</w:t>
       </w:r>
       <w:r>
         <w:rPr>
@@ -2289,7 +2364,19 @@
           <w:lang w:eastAsia="en-IN" w:bidi="ar-SA"/>
           <w14:ligatures w14:val="none"/>
         </w:rPr>
-        <w:t xml:space="preserve">email </w:t>
+        <w:t>email</w:t>
+      </w:r>
+      <w:proofErr w:type="gramEnd"/>
+      <w:r>
+        <w:rPr>
+          <w:rFonts w:ascii="Consolas" w:eastAsia="Times New Roman" w:hAnsi="Consolas" w:cs="Times New Roman"/>
+          <w:color w:val="D4D4D4"/>
+          <w:kern w:val="0"/>
+          <w:sz w:val="20"/>
+          <w:lang w:eastAsia="en-IN" w:bidi="ar-SA"/>
+          <w14:ligatures w14:val="none"/>
+        </w:rPr>
+        <w:t xml:space="preserve"> </w:t>
       </w:r>
       <w:r>
         <w:rPr>
@@ -2574,7 +2661,19 @@
           <w:lang w:eastAsia="en-IN" w:bidi="ar-SA"/>
           <w14:ligatures w14:val="none"/>
         </w:rPr>
-        <w:t>player_id</w:t>
+        <w:t>player_</w:t>
+      </w:r>
+      <w:proofErr w:type="gramStart"/>
+      <w:r>
+        <w:rPr>
+          <w:rFonts w:ascii="Consolas" w:eastAsia="Times New Roman" w:hAnsi="Consolas" w:cs="Times New Roman"/>
+          <w:color w:val="D4D4D4"/>
+          <w:kern w:val="0"/>
+          <w:sz w:val="20"/>
+          <w:lang w:eastAsia="en-IN" w:bidi="ar-SA"/>
+          <w14:ligatures w14:val="none"/>
+        </w:rPr>
+        <w:t>id</w:t>
       </w:r>
       <w:proofErr w:type="spellEnd"/>
       <w:r>
@@ -2599,6 +2698,7 @@
         </w:rPr>
         <w:t>,</w:t>
       </w:r>
+      <w:proofErr w:type="gramEnd"/>
       <w:r>
         <w:rPr>
           <w:rFonts w:ascii="Consolas" w:eastAsia="Times New Roman" w:hAnsi="Consolas" w:cs="Times New Roman"/>
@@ -3098,6 +3198,7 @@
         </w:rPr>
         <w:t xml:space="preserve"> </w:t>
       </w:r>
+      <w:proofErr w:type="gramStart"/>
       <w:r>
         <w:rPr>
           <w:rFonts w:ascii="Consolas" w:eastAsia="Times New Roman" w:hAnsi="Consolas" w:cs="Times New Roman"/>
@@ -3120,6 +3221,7 @@
         </w:rPr>
         <w:t>(</w:t>
       </w:r>
+      <w:proofErr w:type="gramEnd"/>
       <w:r>
         <w:rPr>
           <w:rFonts w:ascii="Consolas" w:eastAsia="Times New Roman" w:hAnsi="Consolas" w:cs="Times New Roman"/>
@@ -4042,6 +4144,7 @@
         </w:rPr>
         <w:t xml:space="preserve"> </w:t>
       </w:r>
+      <w:proofErr w:type="gramStart"/>
       <w:r>
         <w:rPr>
           <w:rFonts w:ascii="Consolas" w:eastAsia="Times New Roman" w:hAnsi="Consolas" w:cs="Times New Roman"/>
@@ -4065,6 +4168,7 @@
         <w:t>(</w:t>
       </w:r>
       <w:proofErr w:type="spellStart"/>
+      <w:proofErr w:type="gramEnd"/>
       <w:r>
         <w:rPr>
           <w:rFonts w:ascii="Consolas" w:eastAsia="Times New Roman" w:hAnsi="Consolas" w:cs="Times New Roman"/>
@@ -4474,6 +4578,7 @@
         </w:rPr>
         <w:t xml:space="preserve"> </w:t>
       </w:r>
+      <w:proofErr w:type="gramStart"/>
       <w:r>
         <w:rPr>
           <w:rFonts w:ascii="Consolas" w:eastAsia="Times New Roman" w:hAnsi="Consolas" w:cs="Times New Roman"/>
@@ -4496,6 +4601,7 @@
         </w:rPr>
         <w:t>(</w:t>
       </w:r>
+      <w:proofErr w:type="gramEnd"/>
       <w:r>
         <w:rPr>
           <w:rFonts w:ascii="Consolas" w:eastAsia="Times New Roman" w:hAnsi="Consolas" w:cs="Times New Roman"/>
@@ -4821,6 +4927,7 @@
         <w:t xml:space="preserve"> </w:t>
       </w:r>
       <w:proofErr w:type="spellStart"/>
+      <w:proofErr w:type="gramStart"/>
       <w:r>
         <w:rPr>
           <w:rFonts w:ascii="Consolas" w:eastAsia="Times New Roman" w:hAnsi="Consolas" w:cs="Times New Roman"/>
@@ -4852,7 +4959,19 @@
           <w:lang w:eastAsia="en-IN" w:bidi="ar-SA"/>
           <w14:ligatures w14:val="none"/>
         </w:rPr>
-        <w:t>product_id</w:t>
+        <w:t>product</w:t>
+      </w:r>
+      <w:proofErr w:type="gramEnd"/>
+      <w:r>
+        <w:rPr>
+          <w:rFonts w:ascii="Consolas" w:eastAsia="Times New Roman" w:hAnsi="Consolas" w:cs="Times New Roman"/>
+          <w:color w:val="D4D4D4"/>
+          <w:kern w:val="0"/>
+          <w:sz w:val="20"/>
+          <w:lang w:eastAsia="en-IN" w:bidi="ar-SA"/>
+          <w14:ligatures w14:val="none"/>
+        </w:rPr>
+        <w:t>_id</w:t>
       </w:r>
       <w:proofErr w:type="spellEnd"/>
       <w:r>
@@ -5359,6 +5478,7 @@
         <w:t xml:space="preserve"> </w:t>
       </w:r>
       <w:proofErr w:type="spellStart"/>
+      <w:proofErr w:type="gramStart"/>
       <w:r>
         <w:rPr>
           <w:rFonts w:ascii="Consolas" w:eastAsia="Times New Roman" w:hAnsi="Consolas" w:cs="Times New Roman"/>
@@ -5390,7 +5510,19 @@
           <w:lang w:eastAsia="en-IN" w:bidi="ar-SA"/>
           <w14:ligatures w14:val="none"/>
         </w:rPr>
-        <w:t>product_id</w:t>
+        <w:t>product</w:t>
+      </w:r>
+      <w:proofErr w:type="gramEnd"/>
+      <w:r>
+        <w:rPr>
+          <w:rFonts w:ascii="Consolas" w:eastAsia="Times New Roman" w:hAnsi="Consolas" w:cs="Times New Roman"/>
+          <w:color w:val="D4D4D4"/>
+          <w:kern w:val="0"/>
+          <w:sz w:val="20"/>
+          <w:lang w:eastAsia="en-IN" w:bidi="ar-SA"/>
+          <w14:ligatures w14:val="none"/>
+        </w:rPr>
+        <w:t>_id</w:t>
       </w:r>
       <w:proofErr w:type="spellEnd"/>
       <w:r>
@@ -5509,6 +5641,7 @@
         </w:rPr>
       </w:pPr>
       <w:proofErr w:type="spellStart"/>
+      <w:proofErr w:type="gramStart"/>
       <w:r>
         <w:rPr>
           <w:rFonts w:ascii="Consolas" w:eastAsia="Times New Roman" w:hAnsi="Consolas" w:cs="Times New Roman"/>
@@ -5540,7 +5673,19 @@
           <w:lang w:eastAsia="en-IN" w:bidi="ar-SA"/>
           <w14:ligatures w14:val="none"/>
         </w:rPr>
-        <w:t>purchase_date</w:t>
+        <w:t>purchase</w:t>
+      </w:r>
+      <w:proofErr w:type="gramEnd"/>
+      <w:r>
+        <w:rPr>
+          <w:rFonts w:ascii="Consolas" w:eastAsia="Times New Roman" w:hAnsi="Consolas" w:cs="Times New Roman"/>
+          <w:color w:val="D4D4D4"/>
+          <w:kern w:val="0"/>
+          <w:sz w:val="20"/>
+          <w:lang w:eastAsia="en-IN" w:bidi="ar-SA"/>
+          <w14:ligatures w14:val="none"/>
+        </w:rPr>
+        <w:t>_date</w:t>
       </w:r>
       <w:proofErr w:type="spellEnd"/>
       <w:r>
@@ -5738,6 +5883,7 @@
         <w:t xml:space="preserve"> </w:t>
       </w:r>
       <w:proofErr w:type="spellStart"/>
+      <w:proofErr w:type="gramStart"/>
       <w:r>
         <w:rPr>
           <w:rFonts w:ascii="Consolas" w:eastAsia="Times New Roman" w:hAnsi="Consolas" w:cs="Times New Roman"/>
@@ -5769,7 +5915,19 @@
           <w:lang w:eastAsia="en-IN" w:bidi="ar-SA"/>
           <w14:ligatures w14:val="none"/>
         </w:rPr>
-        <w:t>product_id</w:t>
+        <w:t>product</w:t>
+      </w:r>
+      <w:proofErr w:type="gramEnd"/>
+      <w:r>
+        <w:rPr>
+          <w:rFonts w:ascii="Consolas" w:eastAsia="Times New Roman" w:hAnsi="Consolas" w:cs="Times New Roman"/>
+          <w:color w:val="D4D4D4"/>
+          <w:kern w:val="0"/>
+          <w:sz w:val="20"/>
+          <w:lang w:eastAsia="en-IN" w:bidi="ar-SA"/>
+          <w14:ligatures w14:val="none"/>
+        </w:rPr>
+        <w:t>_id</w:t>
       </w:r>
       <w:proofErr w:type="spellEnd"/>
     </w:p>
@@ -6554,6 +6712,2147 @@
         <w:t>_id</w:t>
       </w:r>
       <w:proofErr w:type="spellEnd"/>
+    </w:p>
+    <w:p>
+      <w:pPr>
+        <w:rPr>
+          <w:lang w:val="en-US"/>
+        </w:rPr>
+      </w:pPr>
+    </w:p>
+    <w:p>
+      <w:pPr>
+        <w:rPr>
+          <w:lang w:val="en-US"/>
+        </w:rPr>
+      </w:pPr>
+    </w:p>
+    <w:p>
+      <w:pPr>
+        <w:pStyle w:val="NormalWeb"/>
+        <w:pBdr>
+          <w:top w:val="single" w:sz="2" w:space="0" w:color="auto"/>
+          <w:left w:val="single" w:sz="2" w:space="0" w:color="auto"/>
+          <w:bottom w:val="single" w:sz="2" w:space="0" w:color="auto"/>
+          <w:right w:val="single" w:sz="2" w:space="0" w:color="auto"/>
+        </w:pBdr>
+        <w:shd w:val="clear" w:color="auto" w:fill="0F0F0F"/>
+        <w:rPr>
+          <w:rFonts w:ascii="Segoe UI" w:hAnsi="Segoe UI" w:cs="Segoe UI"/>
+          <w:color w:val="FFFFFF"/>
+          <w:sz w:val="21"/>
+          <w:szCs w:val="21"/>
+        </w:rPr>
+      </w:pPr>
+      <w:r>
+        <w:rPr>
+          <w:lang w:val="en-US"/>
+        </w:rPr>
+        <w:t xml:space="preserve">10. </w:t>
+      </w:r>
+      <w:r>
+        <w:rPr>
+          <w:rFonts w:ascii="Segoe UI" w:hAnsi="Segoe UI" w:cs="Segoe UI"/>
+          <w:color w:val="FFFFFF"/>
+          <w:sz w:val="21"/>
+          <w:szCs w:val="21"/>
+        </w:rPr>
+        <w:t>Write a solution to find the daily active user count for a period of </w:t>
+      </w:r>
+      <w:r>
+        <w:rPr>
+          <w:rStyle w:val="HTMLCode"/>
+          <w:rFonts w:ascii="Arial" w:hAnsi="Arial" w:cs="Arial"/>
+          <w:color w:val="FFFFFF"/>
+        </w:rPr>
+        <w:t>30</w:t>
+      </w:r>
+      <w:r>
+        <w:rPr>
+          <w:rFonts w:ascii="Segoe UI" w:hAnsi="Segoe UI" w:cs="Segoe UI"/>
+          <w:color w:val="FFFFFF"/>
+          <w:sz w:val="21"/>
+          <w:szCs w:val="21"/>
+        </w:rPr>
+        <w:t> days ending </w:t>
+      </w:r>
+      <w:r>
+        <w:rPr>
+          <w:rStyle w:val="HTMLCode"/>
+          <w:rFonts w:ascii="Arial" w:hAnsi="Arial" w:cs="Arial"/>
+          <w:color w:val="FFFFFF"/>
+        </w:rPr>
+        <w:t>2019-07-27</w:t>
+      </w:r>
+      <w:r>
+        <w:rPr>
+          <w:rFonts w:ascii="Segoe UI" w:hAnsi="Segoe UI" w:cs="Segoe UI"/>
+          <w:color w:val="FFFFFF"/>
+          <w:sz w:val="21"/>
+          <w:szCs w:val="21"/>
+        </w:rPr>
+        <w:t> inclusively. A user was active on someday if they made at least one activity on that day.</w:t>
+      </w:r>
+    </w:p>
+    <w:p>
+      <w:pPr>
+        <w:pStyle w:val="NormalWeb"/>
+        <w:pBdr>
+          <w:top w:val="single" w:sz="2" w:space="0" w:color="auto"/>
+          <w:left w:val="single" w:sz="2" w:space="0" w:color="auto"/>
+          <w:bottom w:val="single" w:sz="2" w:space="0" w:color="auto"/>
+          <w:right w:val="single" w:sz="2" w:space="0" w:color="auto"/>
+        </w:pBdr>
+        <w:shd w:val="clear" w:color="auto" w:fill="0F0F0F"/>
+        <w:rPr>
+          <w:rFonts w:ascii="Segoe UI" w:hAnsi="Segoe UI" w:cs="Segoe UI"/>
+          <w:color w:val="FFFFFF"/>
+          <w:sz w:val="21"/>
+          <w:szCs w:val="21"/>
+        </w:rPr>
+      </w:pPr>
+      <w:r>
+        <w:rPr>
+          <w:rFonts w:ascii="Segoe UI" w:hAnsi="Segoe UI" w:cs="Segoe UI"/>
+          <w:color w:val="FFFFFF"/>
+          <w:sz w:val="21"/>
+          <w:szCs w:val="21"/>
+        </w:rPr>
+        <w:t>Return the result table in </w:t>
+      </w:r>
+      <w:r>
+        <w:rPr>
+          <w:rStyle w:val="Strong"/>
+          <w:rFonts w:ascii="Segoe UI" w:hAnsi="Segoe UI" w:cs="Segoe UI"/>
+          <w:color w:val="FFFFFF"/>
+          <w:sz w:val="21"/>
+          <w:szCs w:val="21"/>
+          <w:bdr w:val="single" w:sz="2" w:space="0" w:color="auto" w:frame="1"/>
+        </w:rPr>
+        <w:t>any order</w:t>
+      </w:r>
+      <w:r>
+        <w:rPr>
+          <w:rFonts w:ascii="Segoe UI" w:hAnsi="Segoe UI" w:cs="Segoe UI"/>
+          <w:color w:val="FFFFFF"/>
+          <w:sz w:val="21"/>
+          <w:szCs w:val="21"/>
+        </w:rPr>
+        <w:t>.</w:t>
+      </w:r>
+    </w:p>
+    <w:p>
+      <w:pPr>
+        <w:shd w:val="clear" w:color="auto" w:fill="282828"/>
+        <w:spacing w:after="0" w:line="270" w:lineRule="atLeast"/>
+        <w:rPr>
+          <w:rFonts w:ascii="Consolas" w:eastAsia="Times New Roman" w:hAnsi="Consolas" w:cs="Times New Roman"/>
+          <w:color w:val="D4D4D4"/>
+          <w:kern w:val="0"/>
+          <w:sz w:val="20"/>
+          <w:lang w:eastAsia="en-IN" w:bidi="ar-SA"/>
+          <w14:ligatures w14:val="none"/>
+        </w:rPr>
+      </w:pPr>
+      <w:r>
+        <w:rPr>
+          <w:rFonts w:ascii="Consolas" w:eastAsia="Times New Roman" w:hAnsi="Consolas" w:cs="Times New Roman"/>
+          <w:color w:val="569CD6"/>
+          <w:kern w:val="0"/>
+          <w:sz w:val="20"/>
+          <w:lang w:eastAsia="en-IN" w:bidi="ar-SA"/>
+          <w14:ligatures w14:val="none"/>
+        </w:rPr>
+        <w:t>SELECT</w:t>
+      </w:r>
+      <w:r>
+        <w:rPr>
+          <w:rFonts w:ascii="Consolas" w:eastAsia="Times New Roman" w:hAnsi="Consolas" w:cs="Times New Roman"/>
+          <w:color w:val="D4D4D4"/>
+          <w:kern w:val="0"/>
+          <w:sz w:val="20"/>
+          <w:lang w:eastAsia="en-IN" w:bidi="ar-SA"/>
+          <w14:ligatures w14:val="none"/>
+        </w:rPr>
+        <w:t xml:space="preserve"> </w:t>
+      </w:r>
+    </w:p>
+    <w:p>
+      <w:pPr>
+        <w:shd w:val="clear" w:color="auto" w:fill="282828"/>
+        <w:spacing w:after="0" w:line="270" w:lineRule="atLeast"/>
+        <w:rPr>
+          <w:rFonts w:ascii="Consolas" w:eastAsia="Times New Roman" w:hAnsi="Consolas" w:cs="Times New Roman"/>
+          <w:color w:val="D4D4D4"/>
+          <w:kern w:val="0"/>
+          <w:sz w:val="20"/>
+          <w:lang w:eastAsia="en-IN" w:bidi="ar-SA"/>
+          <w14:ligatures w14:val="none"/>
+        </w:rPr>
+      </w:pPr>
+      <w:r>
+        <w:rPr>
+          <w:rFonts w:ascii="Consolas" w:eastAsia="Times New Roman" w:hAnsi="Consolas" w:cs="Times New Roman"/>
+          <w:color w:val="D4D4D4"/>
+          <w:kern w:val="0"/>
+          <w:sz w:val="20"/>
+          <w:lang w:eastAsia="en-IN" w:bidi="ar-SA"/>
+          <w14:ligatures w14:val="none"/>
+        </w:rPr>
+        <w:t xml:space="preserve">    </w:t>
+      </w:r>
+      <w:proofErr w:type="spellStart"/>
+      <w:r>
+        <w:rPr>
+          <w:rFonts w:ascii="Consolas" w:eastAsia="Times New Roman" w:hAnsi="Consolas" w:cs="Times New Roman"/>
+          <w:color w:val="D4D4D4"/>
+          <w:kern w:val="0"/>
+          <w:sz w:val="20"/>
+          <w:lang w:eastAsia="en-IN" w:bidi="ar-SA"/>
+          <w14:ligatures w14:val="none"/>
+        </w:rPr>
+        <w:t>activity_date</w:t>
+      </w:r>
+      <w:proofErr w:type="spellEnd"/>
+      <w:r>
+        <w:rPr>
+          <w:rFonts w:ascii="Consolas" w:eastAsia="Times New Roman" w:hAnsi="Consolas" w:cs="Times New Roman"/>
+          <w:color w:val="D4D4D4"/>
+          <w:kern w:val="0"/>
+          <w:sz w:val="20"/>
+          <w:lang w:eastAsia="en-IN" w:bidi="ar-SA"/>
+          <w14:ligatures w14:val="none"/>
+        </w:rPr>
+        <w:t xml:space="preserve"> </w:t>
+      </w:r>
+      <w:r>
+        <w:rPr>
+          <w:rFonts w:ascii="Consolas" w:eastAsia="Times New Roman" w:hAnsi="Consolas" w:cs="Times New Roman"/>
+          <w:color w:val="569CD6"/>
+          <w:kern w:val="0"/>
+          <w:sz w:val="20"/>
+          <w:lang w:eastAsia="en-IN" w:bidi="ar-SA"/>
+          <w14:ligatures w14:val="none"/>
+        </w:rPr>
+        <w:t>AS</w:t>
+      </w:r>
+      <w:r>
+        <w:rPr>
+          <w:rFonts w:ascii="Consolas" w:eastAsia="Times New Roman" w:hAnsi="Consolas" w:cs="Times New Roman"/>
+          <w:color w:val="D4D4D4"/>
+          <w:kern w:val="0"/>
+          <w:sz w:val="20"/>
+          <w:lang w:eastAsia="en-IN" w:bidi="ar-SA"/>
+          <w14:ligatures w14:val="none"/>
+        </w:rPr>
+        <w:t xml:space="preserve"> </w:t>
+      </w:r>
+      <w:r>
+        <w:rPr>
+          <w:rFonts w:ascii="Consolas" w:eastAsia="Times New Roman" w:hAnsi="Consolas" w:cs="Times New Roman"/>
+          <w:color w:val="DCDCAA"/>
+          <w:kern w:val="0"/>
+          <w:sz w:val="20"/>
+          <w:lang w:eastAsia="en-IN" w:bidi="ar-SA"/>
+          <w14:ligatures w14:val="none"/>
+        </w:rPr>
+        <w:t>day</w:t>
+      </w:r>
+      <w:r>
+        <w:rPr>
+          <w:rFonts w:ascii="Consolas" w:eastAsia="Times New Roman" w:hAnsi="Consolas" w:cs="Times New Roman"/>
+          <w:color w:val="DCDCDC"/>
+          <w:kern w:val="0"/>
+          <w:sz w:val="20"/>
+          <w:lang w:eastAsia="en-IN" w:bidi="ar-SA"/>
+          <w14:ligatures w14:val="none"/>
+        </w:rPr>
+        <w:t>,</w:t>
+      </w:r>
+    </w:p>
+    <w:p>
+      <w:pPr>
+        <w:shd w:val="clear" w:color="auto" w:fill="282828"/>
+        <w:spacing w:after="0" w:line="270" w:lineRule="atLeast"/>
+        <w:rPr>
+          <w:rFonts w:ascii="Consolas" w:eastAsia="Times New Roman" w:hAnsi="Consolas" w:cs="Times New Roman"/>
+          <w:color w:val="D4D4D4"/>
+          <w:kern w:val="0"/>
+          <w:sz w:val="20"/>
+          <w:lang w:eastAsia="en-IN" w:bidi="ar-SA"/>
+          <w14:ligatures w14:val="none"/>
+        </w:rPr>
+      </w:pPr>
+      <w:r>
+        <w:rPr>
+          <w:rFonts w:ascii="Consolas" w:eastAsia="Times New Roman" w:hAnsi="Consolas" w:cs="Times New Roman"/>
+          <w:color w:val="D4D4D4"/>
+          <w:kern w:val="0"/>
+          <w:sz w:val="20"/>
+          <w:lang w:eastAsia="en-IN" w:bidi="ar-SA"/>
+          <w14:ligatures w14:val="none"/>
+        </w:rPr>
+        <w:t xml:space="preserve">    </w:t>
+      </w:r>
+      <w:proofErr w:type="gramStart"/>
+      <w:r>
+        <w:rPr>
+          <w:rFonts w:ascii="Consolas" w:eastAsia="Times New Roman" w:hAnsi="Consolas" w:cs="Times New Roman"/>
+          <w:color w:val="DCDCAA"/>
+          <w:kern w:val="0"/>
+          <w:sz w:val="20"/>
+          <w:lang w:eastAsia="en-IN" w:bidi="ar-SA"/>
+          <w14:ligatures w14:val="none"/>
+        </w:rPr>
+        <w:t>COUNT</w:t>
+      </w:r>
+      <w:r>
+        <w:rPr>
+          <w:rFonts w:ascii="Consolas" w:eastAsia="Times New Roman" w:hAnsi="Consolas" w:cs="Times New Roman"/>
+          <w:color w:val="DCDCDC"/>
+          <w:kern w:val="0"/>
+          <w:sz w:val="20"/>
+          <w:lang w:eastAsia="en-IN" w:bidi="ar-SA"/>
+          <w14:ligatures w14:val="none"/>
+        </w:rPr>
+        <w:t>(</w:t>
+      </w:r>
+      <w:proofErr w:type="gramEnd"/>
+      <w:r>
+        <w:rPr>
+          <w:rFonts w:ascii="Consolas" w:eastAsia="Times New Roman" w:hAnsi="Consolas" w:cs="Times New Roman"/>
+          <w:color w:val="569CD6"/>
+          <w:kern w:val="0"/>
+          <w:sz w:val="20"/>
+          <w:lang w:eastAsia="en-IN" w:bidi="ar-SA"/>
+          <w14:ligatures w14:val="none"/>
+        </w:rPr>
+        <w:t>DISTINCT</w:t>
+      </w:r>
+      <w:r>
+        <w:rPr>
+          <w:rFonts w:ascii="Consolas" w:eastAsia="Times New Roman" w:hAnsi="Consolas" w:cs="Times New Roman"/>
+          <w:color w:val="D4D4D4"/>
+          <w:kern w:val="0"/>
+          <w:sz w:val="20"/>
+          <w:lang w:eastAsia="en-IN" w:bidi="ar-SA"/>
+          <w14:ligatures w14:val="none"/>
+        </w:rPr>
+        <w:t xml:space="preserve"> </w:t>
+      </w:r>
+      <w:proofErr w:type="spellStart"/>
+      <w:r>
+        <w:rPr>
+          <w:rFonts w:ascii="Consolas" w:eastAsia="Times New Roman" w:hAnsi="Consolas" w:cs="Times New Roman"/>
+          <w:color w:val="D4D4D4"/>
+          <w:kern w:val="0"/>
+          <w:sz w:val="20"/>
+          <w:lang w:eastAsia="en-IN" w:bidi="ar-SA"/>
+          <w14:ligatures w14:val="none"/>
+        </w:rPr>
+        <w:t>user_id</w:t>
+      </w:r>
+      <w:proofErr w:type="spellEnd"/>
+      <w:r>
+        <w:rPr>
+          <w:rFonts w:ascii="Consolas" w:eastAsia="Times New Roman" w:hAnsi="Consolas" w:cs="Times New Roman"/>
+          <w:color w:val="DCDCDC"/>
+          <w:kern w:val="0"/>
+          <w:sz w:val="20"/>
+          <w:lang w:eastAsia="en-IN" w:bidi="ar-SA"/>
+          <w14:ligatures w14:val="none"/>
+        </w:rPr>
+        <w:t>)</w:t>
+      </w:r>
+      <w:r>
+        <w:rPr>
+          <w:rFonts w:ascii="Consolas" w:eastAsia="Times New Roman" w:hAnsi="Consolas" w:cs="Times New Roman"/>
+          <w:color w:val="D4D4D4"/>
+          <w:kern w:val="0"/>
+          <w:sz w:val="20"/>
+          <w:lang w:eastAsia="en-IN" w:bidi="ar-SA"/>
+          <w14:ligatures w14:val="none"/>
+        </w:rPr>
+        <w:t xml:space="preserve"> </w:t>
+      </w:r>
+      <w:r>
+        <w:rPr>
+          <w:rFonts w:ascii="Consolas" w:eastAsia="Times New Roman" w:hAnsi="Consolas" w:cs="Times New Roman"/>
+          <w:color w:val="569CD6"/>
+          <w:kern w:val="0"/>
+          <w:sz w:val="20"/>
+          <w:lang w:eastAsia="en-IN" w:bidi="ar-SA"/>
+          <w14:ligatures w14:val="none"/>
+        </w:rPr>
+        <w:t>AS</w:t>
+      </w:r>
+      <w:r>
+        <w:rPr>
+          <w:rFonts w:ascii="Consolas" w:eastAsia="Times New Roman" w:hAnsi="Consolas" w:cs="Times New Roman"/>
+          <w:color w:val="D4D4D4"/>
+          <w:kern w:val="0"/>
+          <w:sz w:val="20"/>
+          <w:lang w:eastAsia="en-IN" w:bidi="ar-SA"/>
+          <w14:ligatures w14:val="none"/>
+        </w:rPr>
+        <w:t xml:space="preserve"> </w:t>
+      </w:r>
+      <w:proofErr w:type="spellStart"/>
+      <w:r>
+        <w:rPr>
+          <w:rFonts w:ascii="Consolas" w:eastAsia="Times New Roman" w:hAnsi="Consolas" w:cs="Times New Roman"/>
+          <w:color w:val="D4D4D4"/>
+          <w:kern w:val="0"/>
+          <w:sz w:val="20"/>
+          <w:lang w:eastAsia="en-IN" w:bidi="ar-SA"/>
+          <w14:ligatures w14:val="none"/>
+        </w:rPr>
+        <w:t>active_users</w:t>
+      </w:r>
+      <w:proofErr w:type="spellEnd"/>
+    </w:p>
+    <w:p>
+      <w:pPr>
+        <w:shd w:val="clear" w:color="auto" w:fill="282828"/>
+        <w:spacing w:after="0" w:line="270" w:lineRule="atLeast"/>
+        <w:rPr>
+          <w:rFonts w:ascii="Consolas" w:eastAsia="Times New Roman" w:hAnsi="Consolas" w:cs="Times New Roman"/>
+          <w:color w:val="D4D4D4"/>
+          <w:kern w:val="0"/>
+          <w:sz w:val="20"/>
+          <w:lang w:eastAsia="en-IN" w:bidi="ar-SA"/>
+          <w14:ligatures w14:val="none"/>
+        </w:rPr>
+      </w:pPr>
+      <w:r>
+        <w:rPr>
+          <w:rFonts w:ascii="Consolas" w:eastAsia="Times New Roman" w:hAnsi="Consolas" w:cs="Times New Roman"/>
+          <w:color w:val="569CD6"/>
+          <w:kern w:val="0"/>
+          <w:sz w:val="20"/>
+          <w:lang w:eastAsia="en-IN" w:bidi="ar-SA"/>
+          <w14:ligatures w14:val="none"/>
+        </w:rPr>
+        <w:t>FROM</w:t>
+      </w:r>
+      <w:r>
+        <w:rPr>
+          <w:rFonts w:ascii="Consolas" w:eastAsia="Times New Roman" w:hAnsi="Consolas" w:cs="Times New Roman"/>
+          <w:color w:val="D4D4D4"/>
+          <w:kern w:val="0"/>
+          <w:sz w:val="20"/>
+          <w:lang w:eastAsia="en-IN" w:bidi="ar-SA"/>
+          <w14:ligatures w14:val="none"/>
+        </w:rPr>
+        <w:t xml:space="preserve"> </w:t>
+      </w:r>
+    </w:p>
+    <w:p>
+      <w:pPr>
+        <w:shd w:val="clear" w:color="auto" w:fill="282828"/>
+        <w:spacing w:after="0" w:line="270" w:lineRule="atLeast"/>
+        <w:rPr>
+          <w:rFonts w:ascii="Consolas" w:eastAsia="Times New Roman" w:hAnsi="Consolas" w:cs="Times New Roman"/>
+          <w:color w:val="D4D4D4"/>
+          <w:kern w:val="0"/>
+          <w:sz w:val="20"/>
+          <w:lang w:eastAsia="en-IN" w:bidi="ar-SA"/>
+          <w14:ligatures w14:val="none"/>
+        </w:rPr>
+      </w:pPr>
+      <w:r>
+        <w:rPr>
+          <w:rFonts w:ascii="Consolas" w:eastAsia="Times New Roman" w:hAnsi="Consolas" w:cs="Times New Roman"/>
+          <w:color w:val="D4D4D4"/>
+          <w:kern w:val="0"/>
+          <w:sz w:val="20"/>
+          <w:lang w:eastAsia="en-IN" w:bidi="ar-SA"/>
+          <w14:ligatures w14:val="none"/>
+        </w:rPr>
+        <w:t>    Activity</w:t>
+      </w:r>
+    </w:p>
+    <w:p>
+      <w:pPr>
+        <w:shd w:val="clear" w:color="auto" w:fill="282828"/>
+        <w:spacing w:after="0" w:line="270" w:lineRule="atLeast"/>
+        <w:rPr>
+          <w:rFonts w:ascii="Consolas" w:eastAsia="Times New Roman" w:hAnsi="Consolas" w:cs="Times New Roman"/>
+          <w:color w:val="D4D4D4"/>
+          <w:kern w:val="0"/>
+          <w:sz w:val="20"/>
+          <w:lang w:eastAsia="en-IN" w:bidi="ar-SA"/>
+          <w14:ligatures w14:val="none"/>
+        </w:rPr>
+      </w:pPr>
+      <w:proofErr w:type="gramStart"/>
+      <w:r>
+        <w:rPr>
+          <w:rFonts w:ascii="Consolas" w:eastAsia="Times New Roman" w:hAnsi="Consolas" w:cs="Times New Roman"/>
+          <w:color w:val="569CD6"/>
+          <w:kern w:val="0"/>
+          <w:sz w:val="20"/>
+          <w:lang w:eastAsia="en-IN" w:bidi="ar-SA"/>
+          <w14:ligatures w14:val="none"/>
+        </w:rPr>
+        <w:t>WHERE</w:t>
+      </w:r>
+      <w:proofErr w:type="gramEnd"/>
+      <w:r>
+        <w:rPr>
+          <w:rFonts w:ascii="Consolas" w:eastAsia="Times New Roman" w:hAnsi="Consolas" w:cs="Times New Roman"/>
+          <w:color w:val="D4D4D4"/>
+          <w:kern w:val="0"/>
+          <w:sz w:val="20"/>
+          <w:lang w:eastAsia="en-IN" w:bidi="ar-SA"/>
+          <w14:ligatures w14:val="none"/>
+        </w:rPr>
+        <w:t xml:space="preserve"> </w:t>
+      </w:r>
+    </w:p>
+    <w:p>
+      <w:pPr>
+        <w:shd w:val="clear" w:color="auto" w:fill="282828"/>
+        <w:spacing w:after="0" w:line="270" w:lineRule="atLeast"/>
+        <w:rPr>
+          <w:rFonts w:ascii="Consolas" w:eastAsia="Times New Roman" w:hAnsi="Consolas" w:cs="Times New Roman"/>
+          <w:color w:val="D4D4D4"/>
+          <w:kern w:val="0"/>
+          <w:sz w:val="20"/>
+          <w:lang w:eastAsia="en-IN" w:bidi="ar-SA"/>
+          <w14:ligatures w14:val="none"/>
+        </w:rPr>
+      </w:pPr>
+      <w:r>
+        <w:rPr>
+          <w:rFonts w:ascii="Consolas" w:eastAsia="Times New Roman" w:hAnsi="Consolas" w:cs="Times New Roman"/>
+          <w:color w:val="D4D4D4"/>
+          <w:kern w:val="0"/>
+          <w:sz w:val="20"/>
+          <w:lang w:eastAsia="en-IN" w:bidi="ar-SA"/>
+          <w14:ligatures w14:val="none"/>
+        </w:rPr>
+        <w:t xml:space="preserve">    </w:t>
+      </w:r>
+      <w:proofErr w:type="spellStart"/>
+      <w:r>
+        <w:rPr>
+          <w:rFonts w:ascii="Consolas" w:eastAsia="Times New Roman" w:hAnsi="Consolas" w:cs="Times New Roman"/>
+          <w:color w:val="D4D4D4"/>
+          <w:kern w:val="0"/>
+          <w:sz w:val="20"/>
+          <w:lang w:eastAsia="en-IN" w:bidi="ar-SA"/>
+          <w14:ligatures w14:val="none"/>
+        </w:rPr>
+        <w:t>activity_date</w:t>
+      </w:r>
+      <w:proofErr w:type="spellEnd"/>
+      <w:r>
+        <w:rPr>
+          <w:rFonts w:ascii="Consolas" w:eastAsia="Times New Roman" w:hAnsi="Consolas" w:cs="Times New Roman"/>
+          <w:color w:val="D4D4D4"/>
+          <w:kern w:val="0"/>
+          <w:sz w:val="20"/>
+          <w:lang w:eastAsia="en-IN" w:bidi="ar-SA"/>
+          <w14:ligatures w14:val="none"/>
+        </w:rPr>
+        <w:t xml:space="preserve"> </w:t>
+      </w:r>
+      <w:r>
+        <w:rPr>
+          <w:rFonts w:ascii="Consolas" w:eastAsia="Times New Roman" w:hAnsi="Consolas" w:cs="Times New Roman"/>
+          <w:color w:val="569CD6"/>
+          <w:kern w:val="0"/>
+          <w:sz w:val="20"/>
+          <w:lang w:eastAsia="en-IN" w:bidi="ar-SA"/>
+          <w14:ligatures w14:val="none"/>
+        </w:rPr>
+        <w:t>BETWEEN</w:t>
+      </w:r>
+      <w:r>
+        <w:rPr>
+          <w:rFonts w:ascii="Consolas" w:eastAsia="Times New Roman" w:hAnsi="Consolas" w:cs="Times New Roman"/>
+          <w:color w:val="D4D4D4"/>
+          <w:kern w:val="0"/>
+          <w:sz w:val="20"/>
+          <w:lang w:eastAsia="en-IN" w:bidi="ar-SA"/>
+          <w14:ligatures w14:val="none"/>
+        </w:rPr>
+        <w:t xml:space="preserve"> </w:t>
+      </w:r>
+      <w:r>
+        <w:rPr>
+          <w:rFonts w:ascii="Consolas" w:eastAsia="Times New Roman" w:hAnsi="Consolas" w:cs="Times New Roman"/>
+          <w:color w:val="DCDCAA"/>
+          <w:kern w:val="0"/>
+          <w:sz w:val="20"/>
+          <w:lang w:eastAsia="en-IN" w:bidi="ar-SA"/>
+          <w14:ligatures w14:val="none"/>
+        </w:rPr>
+        <w:t>DATE_</w:t>
+      </w:r>
+      <w:proofErr w:type="gramStart"/>
+      <w:r>
+        <w:rPr>
+          <w:rFonts w:ascii="Consolas" w:eastAsia="Times New Roman" w:hAnsi="Consolas" w:cs="Times New Roman"/>
+          <w:color w:val="DCDCAA"/>
+          <w:kern w:val="0"/>
+          <w:sz w:val="20"/>
+          <w:lang w:eastAsia="en-IN" w:bidi="ar-SA"/>
+          <w14:ligatures w14:val="none"/>
+        </w:rPr>
+        <w:t>SUB</w:t>
+      </w:r>
+      <w:r>
+        <w:rPr>
+          <w:rFonts w:ascii="Consolas" w:eastAsia="Times New Roman" w:hAnsi="Consolas" w:cs="Times New Roman"/>
+          <w:color w:val="DCDCDC"/>
+          <w:kern w:val="0"/>
+          <w:sz w:val="20"/>
+          <w:lang w:eastAsia="en-IN" w:bidi="ar-SA"/>
+          <w14:ligatures w14:val="none"/>
+        </w:rPr>
+        <w:t>(</w:t>
+      </w:r>
+      <w:proofErr w:type="gramEnd"/>
+      <w:r>
+        <w:rPr>
+          <w:rFonts w:ascii="Consolas" w:eastAsia="Times New Roman" w:hAnsi="Consolas" w:cs="Times New Roman"/>
+          <w:color w:val="CE9178"/>
+          <w:kern w:val="0"/>
+          <w:sz w:val="20"/>
+          <w:lang w:eastAsia="en-IN" w:bidi="ar-SA"/>
+          <w14:ligatures w14:val="none"/>
+        </w:rPr>
+        <w:t>'2019-07-27'</w:t>
+      </w:r>
+      <w:r>
+        <w:rPr>
+          <w:rFonts w:ascii="Consolas" w:eastAsia="Times New Roman" w:hAnsi="Consolas" w:cs="Times New Roman"/>
+          <w:color w:val="DCDCDC"/>
+          <w:kern w:val="0"/>
+          <w:sz w:val="20"/>
+          <w:lang w:eastAsia="en-IN" w:bidi="ar-SA"/>
+          <w14:ligatures w14:val="none"/>
+        </w:rPr>
+        <w:t>,</w:t>
+      </w:r>
+      <w:r>
+        <w:rPr>
+          <w:rFonts w:ascii="Consolas" w:eastAsia="Times New Roman" w:hAnsi="Consolas" w:cs="Times New Roman"/>
+          <w:color w:val="D4D4D4"/>
+          <w:kern w:val="0"/>
+          <w:sz w:val="20"/>
+          <w:lang w:eastAsia="en-IN" w:bidi="ar-SA"/>
+          <w14:ligatures w14:val="none"/>
+        </w:rPr>
+        <w:t xml:space="preserve"> </w:t>
+      </w:r>
+      <w:r>
+        <w:rPr>
+          <w:rFonts w:ascii="Consolas" w:eastAsia="Times New Roman" w:hAnsi="Consolas" w:cs="Times New Roman"/>
+          <w:color w:val="DCDCAA"/>
+          <w:kern w:val="0"/>
+          <w:sz w:val="20"/>
+          <w:lang w:eastAsia="en-IN" w:bidi="ar-SA"/>
+          <w14:ligatures w14:val="none"/>
+        </w:rPr>
+        <w:t>INTERVAL</w:t>
+      </w:r>
+      <w:r>
+        <w:rPr>
+          <w:rFonts w:ascii="Consolas" w:eastAsia="Times New Roman" w:hAnsi="Consolas" w:cs="Times New Roman"/>
+          <w:color w:val="D4D4D4"/>
+          <w:kern w:val="0"/>
+          <w:sz w:val="20"/>
+          <w:lang w:eastAsia="en-IN" w:bidi="ar-SA"/>
+          <w14:ligatures w14:val="none"/>
+        </w:rPr>
+        <w:t xml:space="preserve"> </w:t>
+      </w:r>
+      <w:r>
+        <w:rPr>
+          <w:rFonts w:ascii="Consolas" w:eastAsia="Times New Roman" w:hAnsi="Consolas" w:cs="Times New Roman"/>
+          <w:color w:val="B5CEA8"/>
+          <w:kern w:val="0"/>
+          <w:sz w:val="20"/>
+          <w:lang w:eastAsia="en-IN" w:bidi="ar-SA"/>
+          <w14:ligatures w14:val="none"/>
+        </w:rPr>
+        <w:t>29</w:t>
+      </w:r>
+      <w:r>
+        <w:rPr>
+          <w:rFonts w:ascii="Consolas" w:eastAsia="Times New Roman" w:hAnsi="Consolas" w:cs="Times New Roman"/>
+          <w:color w:val="D4D4D4"/>
+          <w:kern w:val="0"/>
+          <w:sz w:val="20"/>
+          <w:lang w:eastAsia="en-IN" w:bidi="ar-SA"/>
+          <w14:ligatures w14:val="none"/>
+        </w:rPr>
+        <w:t xml:space="preserve"> </w:t>
+      </w:r>
+      <w:r>
+        <w:rPr>
+          <w:rFonts w:ascii="Consolas" w:eastAsia="Times New Roman" w:hAnsi="Consolas" w:cs="Times New Roman"/>
+          <w:color w:val="DCDCAA"/>
+          <w:kern w:val="0"/>
+          <w:sz w:val="20"/>
+          <w:lang w:eastAsia="en-IN" w:bidi="ar-SA"/>
+          <w14:ligatures w14:val="none"/>
+        </w:rPr>
+        <w:t>DAY</w:t>
+      </w:r>
+      <w:r>
+        <w:rPr>
+          <w:rFonts w:ascii="Consolas" w:eastAsia="Times New Roman" w:hAnsi="Consolas" w:cs="Times New Roman"/>
+          <w:color w:val="DCDCDC"/>
+          <w:kern w:val="0"/>
+          <w:sz w:val="20"/>
+          <w:lang w:eastAsia="en-IN" w:bidi="ar-SA"/>
+          <w14:ligatures w14:val="none"/>
+        </w:rPr>
+        <w:t>)</w:t>
+      </w:r>
+      <w:r>
+        <w:rPr>
+          <w:rFonts w:ascii="Consolas" w:eastAsia="Times New Roman" w:hAnsi="Consolas" w:cs="Times New Roman"/>
+          <w:color w:val="D4D4D4"/>
+          <w:kern w:val="0"/>
+          <w:sz w:val="20"/>
+          <w:lang w:eastAsia="en-IN" w:bidi="ar-SA"/>
+          <w14:ligatures w14:val="none"/>
+        </w:rPr>
+        <w:t xml:space="preserve"> </w:t>
+      </w:r>
+      <w:r>
+        <w:rPr>
+          <w:rFonts w:ascii="Consolas" w:eastAsia="Times New Roman" w:hAnsi="Consolas" w:cs="Times New Roman"/>
+          <w:color w:val="569CD6"/>
+          <w:kern w:val="0"/>
+          <w:sz w:val="20"/>
+          <w:lang w:eastAsia="en-IN" w:bidi="ar-SA"/>
+          <w14:ligatures w14:val="none"/>
+        </w:rPr>
+        <w:t>AND</w:t>
+      </w:r>
+      <w:r>
+        <w:rPr>
+          <w:rFonts w:ascii="Consolas" w:eastAsia="Times New Roman" w:hAnsi="Consolas" w:cs="Times New Roman"/>
+          <w:color w:val="D4D4D4"/>
+          <w:kern w:val="0"/>
+          <w:sz w:val="20"/>
+          <w:lang w:eastAsia="en-IN" w:bidi="ar-SA"/>
+          <w14:ligatures w14:val="none"/>
+        </w:rPr>
+        <w:t xml:space="preserve"> </w:t>
+      </w:r>
+      <w:r>
+        <w:rPr>
+          <w:rFonts w:ascii="Consolas" w:eastAsia="Times New Roman" w:hAnsi="Consolas" w:cs="Times New Roman"/>
+          <w:color w:val="CE9178"/>
+          <w:kern w:val="0"/>
+          <w:sz w:val="20"/>
+          <w:lang w:eastAsia="en-IN" w:bidi="ar-SA"/>
+          <w14:ligatures w14:val="none"/>
+        </w:rPr>
+        <w:t>'2019-07-27'</w:t>
+      </w:r>
+    </w:p>
+    <w:p>
+      <w:pPr>
+        <w:shd w:val="clear" w:color="auto" w:fill="282828"/>
+        <w:spacing w:after="0" w:line="270" w:lineRule="atLeast"/>
+        <w:rPr>
+          <w:rFonts w:ascii="Consolas" w:eastAsia="Times New Roman" w:hAnsi="Consolas" w:cs="Times New Roman"/>
+          <w:color w:val="D4D4D4"/>
+          <w:kern w:val="0"/>
+          <w:sz w:val="20"/>
+          <w:lang w:eastAsia="en-IN" w:bidi="ar-SA"/>
+          <w14:ligatures w14:val="none"/>
+        </w:rPr>
+      </w:pPr>
+    </w:p>
+    <w:p>
+      <w:pPr>
+        <w:shd w:val="clear" w:color="auto" w:fill="282828"/>
+        <w:spacing w:after="0" w:line="270" w:lineRule="atLeast"/>
+        <w:rPr>
+          <w:rFonts w:ascii="Consolas" w:eastAsia="Times New Roman" w:hAnsi="Consolas" w:cs="Times New Roman"/>
+          <w:color w:val="D4D4D4"/>
+          <w:kern w:val="0"/>
+          <w:sz w:val="20"/>
+          <w:lang w:eastAsia="en-IN" w:bidi="ar-SA"/>
+          <w14:ligatures w14:val="none"/>
+        </w:rPr>
+      </w:pPr>
+      <w:r>
+        <w:rPr>
+          <w:rFonts w:ascii="Consolas" w:eastAsia="Times New Roman" w:hAnsi="Consolas" w:cs="Times New Roman"/>
+          <w:color w:val="569CD6"/>
+          <w:kern w:val="0"/>
+          <w:sz w:val="20"/>
+          <w:lang w:eastAsia="en-IN" w:bidi="ar-SA"/>
+          <w14:ligatures w14:val="none"/>
+        </w:rPr>
+        <w:t>group</w:t>
+      </w:r>
+      <w:r>
+        <w:rPr>
+          <w:rFonts w:ascii="Consolas" w:eastAsia="Times New Roman" w:hAnsi="Consolas" w:cs="Times New Roman"/>
+          <w:color w:val="D4D4D4"/>
+          <w:kern w:val="0"/>
+          <w:sz w:val="20"/>
+          <w:lang w:eastAsia="en-IN" w:bidi="ar-SA"/>
+          <w14:ligatures w14:val="none"/>
+        </w:rPr>
+        <w:t xml:space="preserve"> </w:t>
+      </w:r>
+      <w:r>
+        <w:rPr>
+          <w:rFonts w:ascii="Consolas" w:eastAsia="Times New Roman" w:hAnsi="Consolas" w:cs="Times New Roman"/>
+          <w:color w:val="569CD6"/>
+          <w:kern w:val="0"/>
+          <w:sz w:val="20"/>
+          <w:lang w:eastAsia="en-IN" w:bidi="ar-SA"/>
+          <w14:ligatures w14:val="none"/>
+        </w:rPr>
+        <w:t>by</w:t>
+      </w:r>
+      <w:r>
+        <w:rPr>
+          <w:rFonts w:ascii="Consolas" w:eastAsia="Times New Roman" w:hAnsi="Consolas" w:cs="Times New Roman"/>
+          <w:color w:val="D4D4D4"/>
+          <w:kern w:val="0"/>
+          <w:sz w:val="20"/>
+          <w:lang w:eastAsia="en-IN" w:bidi="ar-SA"/>
+          <w14:ligatures w14:val="none"/>
+        </w:rPr>
+        <w:t xml:space="preserve"> </w:t>
+      </w:r>
+      <w:proofErr w:type="spellStart"/>
+      <w:r>
+        <w:rPr>
+          <w:rFonts w:ascii="Consolas" w:eastAsia="Times New Roman" w:hAnsi="Consolas" w:cs="Times New Roman"/>
+          <w:color w:val="D4D4D4"/>
+          <w:kern w:val="0"/>
+          <w:sz w:val="20"/>
+          <w:lang w:eastAsia="en-IN" w:bidi="ar-SA"/>
+          <w14:ligatures w14:val="none"/>
+        </w:rPr>
+        <w:t>activity_date</w:t>
+      </w:r>
+      <w:proofErr w:type="spellEnd"/>
+    </w:p>
+    <w:p>
+      <w:pPr>
+        <w:shd w:val="clear" w:color="auto" w:fill="282828"/>
+        <w:spacing w:after="0" w:line="270" w:lineRule="atLeast"/>
+        <w:rPr>
+          <w:rFonts w:ascii="Consolas" w:eastAsia="Times New Roman" w:hAnsi="Consolas" w:cs="Times New Roman"/>
+          <w:color w:val="D4D4D4"/>
+          <w:kern w:val="0"/>
+          <w:sz w:val="20"/>
+          <w:lang w:eastAsia="en-IN" w:bidi="ar-SA"/>
+          <w14:ligatures w14:val="none"/>
+        </w:rPr>
+      </w:pPr>
+    </w:p>
+    <w:p>
+      <w:pPr>
+        <w:rPr>
+          <w:lang w:val="en-US"/>
+        </w:rPr>
+      </w:pPr>
+    </w:p>
+    <w:p>
+      <w:pPr>
+        <w:rPr>
+          <w:lang w:val="en-US"/>
+        </w:rPr>
+      </w:pPr>
+    </w:p>
+    <w:p>
+      <w:pPr>
+        <w:rPr>
+          <w:lang w:val="en-US"/>
+        </w:rPr>
+      </w:pPr>
+    </w:p>
+    <w:p>
+      <w:pPr>
+        <w:rPr>
+          <w:lang w:val="en-US"/>
+        </w:rPr>
+      </w:pPr>
+    </w:p>
+    <w:p>
+      <w:pPr>
+        <w:rPr>
+          <w:lang w:val="en-US"/>
+        </w:rPr>
+      </w:pPr>
+    </w:p>
+    <w:p>
+      <w:pPr>
+        <w:rPr>
+          <w:lang w:val="en-US"/>
+        </w:rPr>
+      </w:pPr>
+    </w:p>
+    <w:p>
+      <w:pPr>
+        <w:rPr>
+          <w:lang w:val="en-US"/>
+        </w:rPr>
+      </w:pPr>
+    </w:p>
+    <w:p>
+      <w:pPr>
+        <w:rPr>
+          <w:lang w:val="en-US"/>
+        </w:rPr>
+      </w:pPr>
+    </w:p>
+    <w:p>
+      <w:pPr>
+        <w:rPr>
+          <w:lang w:val="en-US"/>
+        </w:rPr>
+      </w:pPr>
+    </w:p>
+    <w:p>
+      <w:pPr>
+        <w:rPr>
+          <w:lang w:val="en-US"/>
+        </w:rPr>
+      </w:pPr>
+    </w:p>
+    <w:p>
+      <w:pPr>
+        <w:rPr>
+          <w:lang w:val="en-US"/>
+        </w:rPr>
+      </w:pPr>
+    </w:p>
+    <w:p>
+      <w:pPr>
+        <w:rPr>
+          <w:lang w:val="en-US"/>
+        </w:rPr>
+      </w:pPr>
+    </w:p>
+    <w:p>
+      <w:pPr>
+        <w:rPr>
+          <w:lang w:val="en-US"/>
+        </w:rPr>
+      </w:pPr>
+    </w:p>
+    <w:p>
+      <w:pPr>
+        <w:rPr>
+          <w:lang w:val="en-US"/>
+        </w:rPr>
+      </w:pPr>
+    </w:p>
+    <w:p>
+      <w:pPr>
+        <w:rPr>
+          <w:sz w:val="32"/>
+          <w:szCs w:val="32"/>
+          <w:lang w:val="en-US"/>
+        </w:rPr>
+      </w:pPr>
+      <w:proofErr w:type="spellStart"/>
+      <w:r>
+        <w:rPr>
+          <w:b/>
+          <w:bCs/>
+          <w:sz w:val="32"/>
+          <w:szCs w:val="32"/>
+          <w:lang w:val="en-US"/>
+        </w:rPr>
+        <w:lastRenderedPageBreak/>
+        <w:t>Advace</w:t>
+      </w:r>
+      <w:proofErr w:type="spellEnd"/>
+      <w:r>
+        <w:rPr>
+          <w:b/>
+          <w:bCs/>
+          <w:sz w:val="32"/>
+          <w:szCs w:val="32"/>
+          <w:lang w:val="en-US"/>
+        </w:rPr>
+        <w:t xml:space="preserve"> Query Window function and partition By clause</w:t>
+      </w:r>
+      <w:r>
+        <w:rPr>
+          <w:sz w:val="32"/>
+          <w:szCs w:val="32"/>
+          <w:lang w:val="en-US"/>
+        </w:rPr>
+        <w:t xml:space="preserve"> </w:t>
+      </w:r>
+    </w:p>
+    <w:p>
+      <w:pPr>
+        <w:rPr>
+          <w:lang w:val="en-US"/>
+        </w:rPr>
+      </w:pPr>
+      <w:r>
+        <w:rPr>
+          <w:lang w:val="en-US"/>
+        </w:rPr>
+        <w:t xml:space="preserve">Database </w:t>
+      </w:r>
+      <w:proofErr w:type="gramStart"/>
+      <w:r>
+        <w:rPr>
+          <w:lang w:val="en-US"/>
+        </w:rPr>
+        <w:t>Example :</w:t>
+      </w:r>
+      <w:proofErr w:type="gramEnd"/>
+      <w:r>
+        <w:rPr>
+          <w:lang w:val="en-US"/>
+        </w:rPr>
+        <w:t xml:space="preserve"> </w:t>
+      </w:r>
+    </w:p>
+    <w:p>
+      <w:pPr>
+        <w:rPr>
+          <w:lang w:val="en-US"/>
+        </w:rPr>
+      </w:pPr>
+      <w:r>
+        <w:rPr>
+          <w:lang w:val="en-US"/>
+        </w:rPr>
+        <w:t xml:space="preserve">| region | year | </w:t>
+      </w:r>
+      <w:proofErr w:type="spellStart"/>
+      <w:r>
+        <w:rPr>
+          <w:lang w:val="en-US"/>
+        </w:rPr>
+        <w:t>sales_amount</w:t>
+      </w:r>
+      <w:proofErr w:type="spellEnd"/>
+      <w:r>
+        <w:rPr>
+          <w:lang w:val="en-US"/>
+        </w:rPr>
+        <w:t xml:space="preserve"> </w:t>
+      </w:r>
+    </w:p>
+    <w:p>
+      <w:pPr>
+        <w:rPr>
+          <w:lang w:val="en-US"/>
+        </w:rPr>
+      </w:pPr>
+      <w:r>
+        <w:rPr>
+          <w:lang w:val="en-US"/>
+        </w:rPr>
+        <w:t xml:space="preserve">| </w:t>
+      </w:r>
+      <w:proofErr w:type="gramStart"/>
+      <w:r>
+        <w:rPr>
+          <w:lang w:val="en-US"/>
+        </w:rPr>
+        <w:t>North  |</w:t>
+      </w:r>
+      <w:proofErr w:type="gramEnd"/>
+      <w:r>
+        <w:rPr>
+          <w:lang w:val="en-US"/>
+        </w:rPr>
+        <w:t xml:space="preserve"> 2021 | 1000.00      | </w:t>
+      </w:r>
+    </w:p>
+    <w:p>
+      <w:pPr>
+        <w:rPr>
+          <w:lang w:val="en-US"/>
+        </w:rPr>
+      </w:pPr>
+      <w:r>
+        <w:rPr>
+          <w:lang w:val="en-US"/>
+        </w:rPr>
+        <w:t xml:space="preserve">| </w:t>
+      </w:r>
+      <w:proofErr w:type="gramStart"/>
+      <w:r>
+        <w:rPr>
+          <w:lang w:val="en-US"/>
+        </w:rPr>
+        <w:t>North  |</w:t>
+      </w:r>
+      <w:proofErr w:type="gramEnd"/>
+      <w:r>
+        <w:rPr>
+          <w:lang w:val="en-US"/>
+        </w:rPr>
+        <w:t xml:space="preserve"> 2021 | 1500.00      | </w:t>
+      </w:r>
+    </w:p>
+    <w:p>
+      <w:pPr>
+        <w:rPr>
+          <w:lang w:val="en-US"/>
+        </w:rPr>
+      </w:pPr>
+      <w:r>
+        <w:rPr>
+          <w:lang w:val="en-US"/>
+        </w:rPr>
+        <w:t xml:space="preserve">| </w:t>
+      </w:r>
+      <w:proofErr w:type="gramStart"/>
+      <w:r>
+        <w:rPr>
+          <w:lang w:val="en-US"/>
+        </w:rPr>
+        <w:t>North  |</w:t>
+      </w:r>
+      <w:proofErr w:type="gramEnd"/>
+      <w:r>
+        <w:rPr>
+          <w:lang w:val="en-US"/>
+        </w:rPr>
+        <w:t xml:space="preserve"> 2022 | 2000.00      </w:t>
+      </w:r>
+      <w:r>
+        <w:rPr>
+          <w:lang w:val="en-US"/>
+        </w:rPr>
+        <w:t>|</w:t>
+      </w:r>
+    </w:p>
+    <w:p>
+      <w:pPr>
+        <w:rPr>
+          <w:lang w:val="en-US"/>
+        </w:rPr>
+      </w:pPr>
+      <w:r>
+        <w:rPr>
+          <w:lang w:val="en-US"/>
+        </w:rPr>
+        <w:t xml:space="preserve">| </w:t>
+      </w:r>
+      <w:proofErr w:type="gramStart"/>
+      <w:r>
+        <w:rPr>
+          <w:lang w:val="en-US"/>
+        </w:rPr>
+        <w:t>South  |</w:t>
+      </w:r>
+      <w:proofErr w:type="gramEnd"/>
+      <w:r>
+        <w:rPr>
+          <w:lang w:val="en-US"/>
+        </w:rPr>
+        <w:t xml:space="preserve"> 2021 | 1200.00      | </w:t>
+      </w:r>
+    </w:p>
+    <w:p>
+      <w:pPr>
+        <w:rPr>
+          <w:lang w:val="en-US"/>
+        </w:rPr>
+      </w:pPr>
+      <w:r>
+        <w:rPr>
+          <w:lang w:val="en-US"/>
+        </w:rPr>
+        <w:t xml:space="preserve">| </w:t>
+      </w:r>
+      <w:proofErr w:type="gramStart"/>
+      <w:r>
+        <w:rPr>
+          <w:lang w:val="en-US"/>
+        </w:rPr>
+        <w:t>South  |</w:t>
+      </w:r>
+      <w:proofErr w:type="gramEnd"/>
+      <w:r>
+        <w:rPr>
+          <w:lang w:val="en-US"/>
+        </w:rPr>
+        <w:t xml:space="preserve"> 2021 | 1800.00      | </w:t>
+      </w:r>
+    </w:p>
+    <w:p>
+      <w:pPr>
+        <w:rPr>
+          <w:lang w:val="en-US"/>
+        </w:rPr>
+      </w:pPr>
+      <w:r>
+        <w:rPr>
+          <w:lang w:val="en-US"/>
+        </w:rPr>
+        <w:t xml:space="preserve">| </w:t>
+      </w:r>
+      <w:proofErr w:type="gramStart"/>
+      <w:r>
+        <w:rPr>
+          <w:lang w:val="en-US"/>
+        </w:rPr>
+        <w:t>South  |</w:t>
+      </w:r>
+      <w:proofErr w:type="gramEnd"/>
+      <w:r>
+        <w:rPr>
+          <w:lang w:val="en-US"/>
+        </w:rPr>
+        <w:t xml:space="preserve"> 2022 | 2500.00      | </w:t>
+      </w:r>
+    </w:p>
+    <w:p>
+      <w:pPr>
+        <w:rPr>
+          <w:lang w:val="en-US"/>
+        </w:rPr>
+      </w:pPr>
+    </w:p>
+    <w:p>
+      <w:pPr>
+        <w:rPr>
+          <w:lang w:val="en-US"/>
+        </w:rPr>
+      </w:pPr>
+    </w:p>
+    <w:p>
+      <w:pPr>
+        <w:rPr>
+          <w:b/>
+          <w:bCs/>
+          <w:lang w:val="en-US"/>
+        </w:rPr>
+      </w:pPr>
+      <w:proofErr w:type="gramStart"/>
+      <w:r>
+        <w:rPr>
+          <w:b/>
+          <w:bCs/>
+          <w:lang w:val="en-US"/>
+        </w:rPr>
+        <w:t>SUM(</w:t>
+      </w:r>
+      <w:proofErr w:type="gramEnd"/>
+      <w:r>
+        <w:rPr>
+          <w:b/>
+          <w:bCs/>
+          <w:lang w:val="en-US"/>
+        </w:rPr>
+        <w:t>)</w:t>
+      </w:r>
+    </w:p>
+    <w:p>
+      <w:pPr>
+        <w:rPr>
+          <w:lang w:val="en-US"/>
+        </w:rPr>
+      </w:pPr>
+      <w:r>
+        <w:rPr>
+          <w:lang w:val="en-US"/>
+        </w:rPr>
+        <w:t xml:space="preserve">select </w:t>
+      </w:r>
+    </w:p>
+    <w:p>
+      <w:pPr>
+        <w:rPr>
+          <w:lang w:val="en-US"/>
+        </w:rPr>
+      </w:pPr>
+      <w:proofErr w:type="gramStart"/>
+      <w:r>
+        <w:rPr>
+          <w:lang w:val="en-US"/>
+        </w:rPr>
+        <w:t>region ,</w:t>
+      </w:r>
+      <w:proofErr w:type="gramEnd"/>
+      <w:r>
+        <w:rPr>
+          <w:lang w:val="en-US"/>
+        </w:rPr>
+        <w:t xml:space="preserve"> </w:t>
+      </w:r>
+    </w:p>
+    <w:p>
+      <w:pPr>
+        <w:rPr>
+          <w:lang w:val="en-US"/>
+        </w:rPr>
+      </w:pPr>
+      <w:proofErr w:type="gramStart"/>
+      <w:r>
+        <w:rPr>
+          <w:lang w:val="en-US"/>
+        </w:rPr>
+        <w:t>year ,</w:t>
+      </w:r>
+      <w:proofErr w:type="gramEnd"/>
+      <w:r>
+        <w:rPr>
+          <w:lang w:val="en-US"/>
+        </w:rPr>
+        <w:t xml:space="preserve"> </w:t>
+      </w:r>
+    </w:p>
+    <w:p>
+      <w:pPr>
+        <w:rPr>
+          <w:lang w:val="en-US"/>
+        </w:rPr>
+      </w:pPr>
+      <w:proofErr w:type="spellStart"/>
+      <w:r>
+        <w:rPr>
+          <w:lang w:val="en-US"/>
+        </w:rPr>
+        <w:t>sales_</w:t>
+      </w:r>
+      <w:proofErr w:type="gramStart"/>
+      <w:r>
+        <w:rPr>
+          <w:lang w:val="en-US"/>
+        </w:rPr>
+        <w:t>amount</w:t>
+      </w:r>
+      <w:proofErr w:type="spellEnd"/>
+      <w:r>
+        <w:rPr>
+          <w:lang w:val="en-US"/>
+        </w:rPr>
+        <w:t xml:space="preserve"> ,</w:t>
+      </w:r>
+      <w:proofErr w:type="gramEnd"/>
+      <w:r>
+        <w:rPr>
+          <w:lang w:val="en-US"/>
+        </w:rPr>
+        <w:t xml:space="preserve"> </w:t>
+      </w:r>
+    </w:p>
+    <w:p>
+      <w:pPr>
+        <w:rPr>
+          <w:lang w:val="en-US"/>
+        </w:rPr>
+      </w:pPr>
+      <w:r>
+        <w:rPr>
+          <w:lang w:val="en-US"/>
+        </w:rPr>
+        <w:t>sum(</w:t>
+      </w:r>
+      <w:proofErr w:type="spellStart"/>
+      <w:r>
+        <w:rPr>
+          <w:lang w:val="en-US"/>
+        </w:rPr>
+        <w:t>sales_amount</w:t>
+      </w:r>
+      <w:proofErr w:type="spellEnd"/>
+      <w:r>
+        <w:rPr>
+          <w:lang w:val="en-US"/>
+        </w:rPr>
+        <w:t xml:space="preserve">) over (partition by region) as </w:t>
+      </w:r>
+      <w:proofErr w:type="spellStart"/>
+      <w:r>
+        <w:rPr>
+          <w:lang w:val="en-US"/>
+        </w:rPr>
+        <w:t>sales_per_region</w:t>
+      </w:r>
+      <w:proofErr w:type="spellEnd"/>
+    </w:p>
+    <w:p>
+      <w:pPr>
+        <w:rPr>
+          <w:lang w:val="en-US"/>
+        </w:rPr>
+      </w:pPr>
+      <w:proofErr w:type="gramStart"/>
+      <w:r>
+        <w:rPr>
+          <w:lang w:val="en-US"/>
+        </w:rPr>
+        <w:t>from  sales</w:t>
+      </w:r>
+      <w:proofErr w:type="gramEnd"/>
+      <w:r>
+        <w:rPr>
+          <w:lang w:val="en-US"/>
+        </w:rPr>
+        <w:t>;</w:t>
+      </w:r>
+    </w:p>
+    <w:p>
+      <w:pPr>
+        <w:rPr>
+          <w:lang w:val="en-US"/>
+        </w:rPr>
+      </w:pPr>
+    </w:p>
+    <w:p>
+      <w:pPr>
+        <w:rPr>
+          <w:b/>
+          <w:bCs/>
+          <w:lang w:val="en-US"/>
+        </w:rPr>
+      </w:pPr>
+      <w:r>
+        <w:rPr>
+          <w:b/>
+          <w:bCs/>
+          <w:lang w:val="en-US"/>
+        </w:rPr>
+        <w:t>ROW_</w:t>
+      </w:r>
+      <w:proofErr w:type="gramStart"/>
+      <w:r>
+        <w:rPr>
+          <w:b/>
+          <w:bCs/>
+          <w:lang w:val="en-US"/>
+        </w:rPr>
+        <w:t>NUMBER(</w:t>
+      </w:r>
+      <w:proofErr w:type="gramEnd"/>
+      <w:r>
+        <w:rPr>
+          <w:b/>
+          <w:bCs/>
+          <w:lang w:val="en-US"/>
+        </w:rPr>
+        <w:t>)</w:t>
+      </w:r>
+    </w:p>
+    <w:p>
+      <w:pPr>
+        <w:rPr>
+          <w:lang w:val="en-US"/>
+        </w:rPr>
+      </w:pPr>
+      <w:r>
+        <w:rPr>
+          <w:lang w:val="en-US"/>
+        </w:rPr>
+        <w:t xml:space="preserve">select </w:t>
+      </w:r>
+    </w:p>
+    <w:p>
+      <w:pPr>
+        <w:rPr>
+          <w:lang w:val="en-US"/>
+        </w:rPr>
+      </w:pPr>
+      <w:r>
+        <w:rPr>
+          <w:lang w:val="en-US"/>
+        </w:rPr>
+        <w:t>region,</w:t>
+      </w:r>
+    </w:p>
+    <w:p>
+      <w:pPr>
+        <w:rPr>
+          <w:lang w:val="en-US"/>
+        </w:rPr>
+      </w:pPr>
+      <w:r>
+        <w:rPr>
+          <w:lang w:val="en-US"/>
+        </w:rPr>
+        <w:t>year,</w:t>
+      </w:r>
+    </w:p>
+    <w:p>
+      <w:pPr>
+        <w:rPr>
+          <w:lang w:val="en-US"/>
+        </w:rPr>
+      </w:pPr>
+      <w:proofErr w:type="spellStart"/>
+      <w:r>
+        <w:rPr>
+          <w:lang w:val="en-US"/>
+        </w:rPr>
+        <w:t>sales_amount</w:t>
+      </w:r>
+      <w:proofErr w:type="spellEnd"/>
+      <w:r>
+        <w:rPr>
+          <w:lang w:val="en-US"/>
+        </w:rPr>
+        <w:t>,</w:t>
+      </w:r>
+    </w:p>
+    <w:p>
+      <w:pPr>
+        <w:rPr>
+          <w:lang w:val="en-US"/>
+        </w:rPr>
+      </w:pPr>
+      <w:proofErr w:type="spellStart"/>
+      <w:r>
+        <w:rPr>
+          <w:lang w:val="en-US"/>
+        </w:rPr>
+        <w:t>row_</w:t>
+      </w:r>
+      <w:proofErr w:type="gramStart"/>
+      <w:r>
+        <w:rPr>
+          <w:lang w:val="en-US"/>
+        </w:rPr>
+        <w:t>number</w:t>
+      </w:r>
+      <w:proofErr w:type="spellEnd"/>
+      <w:r>
+        <w:rPr>
+          <w:lang w:val="en-US"/>
+        </w:rPr>
+        <w:t>(</w:t>
+      </w:r>
+      <w:proofErr w:type="gramEnd"/>
+      <w:r>
+        <w:rPr>
+          <w:lang w:val="en-US"/>
+        </w:rPr>
+        <w:t xml:space="preserve">) over (partition by region order by year) as </w:t>
+      </w:r>
+      <w:proofErr w:type="spellStart"/>
+      <w:r>
+        <w:rPr>
+          <w:lang w:val="en-US"/>
+        </w:rPr>
+        <w:t>sales_row_number</w:t>
+      </w:r>
+      <w:proofErr w:type="spellEnd"/>
+    </w:p>
+    <w:p>
+      <w:pPr>
+        <w:rPr>
+          <w:lang w:val="en-US"/>
+        </w:rPr>
+      </w:pPr>
+      <w:r>
+        <w:rPr>
+          <w:lang w:val="en-US"/>
+        </w:rPr>
+        <w:t>from sales;</w:t>
+      </w:r>
+    </w:p>
+    <w:p>
+      <w:pPr>
+        <w:rPr>
+          <w:lang w:val="en-US"/>
+        </w:rPr>
+      </w:pPr>
+    </w:p>
+    <w:p>
+      <w:pPr>
+        <w:rPr>
+          <w:lang w:val="en-US"/>
+        </w:rPr>
+      </w:pPr>
+    </w:p>
+    <w:p>
+      <w:pPr>
+        <w:rPr>
+          <w:lang w:val="en-US"/>
+        </w:rPr>
+      </w:pPr>
+    </w:p>
+    <w:p>
+      <w:pPr>
+        <w:rPr>
+          <w:lang w:val="en-US"/>
+        </w:rPr>
+      </w:pPr>
+    </w:p>
+    <w:p>
+      <w:pPr>
+        <w:rPr>
+          <w:lang w:val="en-US"/>
+        </w:rPr>
+      </w:pPr>
+    </w:p>
+    <w:p>
+      <w:pPr>
+        <w:rPr>
+          <w:b/>
+          <w:bCs/>
+          <w:lang w:val="en-US"/>
+        </w:rPr>
+      </w:pPr>
+      <w:proofErr w:type="gramStart"/>
+      <w:r>
+        <w:rPr>
+          <w:b/>
+          <w:bCs/>
+          <w:lang w:val="en-US"/>
+        </w:rPr>
+        <w:lastRenderedPageBreak/>
+        <w:t>AVG(</w:t>
+      </w:r>
+      <w:proofErr w:type="gramEnd"/>
+      <w:r>
+        <w:rPr>
+          <w:b/>
+          <w:bCs/>
+          <w:lang w:val="en-US"/>
+        </w:rPr>
+        <w:t>)</w:t>
+      </w:r>
+    </w:p>
+    <w:p>
+      <w:pPr>
+        <w:rPr>
+          <w:lang w:val="en-US"/>
+        </w:rPr>
+      </w:pPr>
+      <w:r>
+        <w:rPr>
+          <w:lang w:val="en-US"/>
+        </w:rPr>
+        <w:t xml:space="preserve">select </w:t>
+      </w:r>
+    </w:p>
+    <w:p>
+      <w:pPr>
+        <w:rPr>
+          <w:lang w:val="en-US"/>
+        </w:rPr>
+      </w:pPr>
+      <w:r>
+        <w:rPr>
+          <w:lang w:val="en-US"/>
+        </w:rPr>
+        <w:t>region,</w:t>
+      </w:r>
+    </w:p>
+    <w:p>
+      <w:pPr>
+        <w:rPr>
+          <w:lang w:val="en-US"/>
+        </w:rPr>
+      </w:pPr>
+      <w:r>
+        <w:rPr>
+          <w:lang w:val="en-US"/>
+        </w:rPr>
+        <w:t>year,</w:t>
+      </w:r>
+    </w:p>
+    <w:p>
+      <w:pPr>
+        <w:rPr>
+          <w:lang w:val="en-US"/>
+        </w:rPr>
+      </w:pPr>
+      <w:proofErr w:type="spellStart"/>
+      <w:r>
+        <w:rPr>
+          <w:lang w:val="en-US"/>
+        </w:rPr>
+        <w:t>sales_amount</w:t>
+      </w:r>
+      <w:proofErr w:type="spellEnd"/>
+      <w:r>
+        <w:rPr>
+          <w:lang w:val="en-US"/>
+        </w:rPr>
+        <w:t>,</w:t>
+      </w:r>
+    </w:p>
+    <w:p>
+      <w:pPr>
+        <w:rPr>
+          <w:lang w:val="en-US"/>
+        </w:rPr>
+      </w:pPr>
+      <w:r>
+        <w:rPr>
+          <w:lang w:val="en-US"/>
+        </w:rPr>
+        <w:t>avg(</w:t>
+      </w:r>
+      <w:proofErr w:type="spellStart"/>
+      <w:r>
+        <w:rPr>
+          <w:lang w:val="en-US"/>
+        </w:rPr>
+        <w:t>sales_amount</w:t>
+      </w:r>
+      <w:proofErr w:type="spellEnd"/>
+      <w:r>
+        <w:rPr>
+          <w:lang w:val="en-US"/>
+        </w:rPr>
+        <w:t xml:space="preserve">) over (partition by region) as </w:t>
+      </w:r>
+      <w:proofErr w:type="spellStart"/>
+      <w:r>
+        <w:rPr>
+          <w:lang w:val="en-US"/>
+        </w:rPr>
+        <w:t>average_sales</w:t>
+      </w:r>
+      <w:proofErr w:type="spellEnd"/>
+    </w:p>
+    <w:p>
+      <w:pPr>
+        <w:rPr>
+          <w:lang w:val="en-US"/>
+        </w:rPr>
+      </w:pPr>
+      <w:r>
+        <w:rPr>
+          <w:lang w:val="en-US"/>
+        </w:rPr>
+        <w:t>from sales;</w:t>
+      </w:r>
+    </w:p>
+    <w:p>
+      <w:pPr>
+        <w:rPr>
+          <w:lang w:val="en-US"/>
+        </w:rPr>
+      </w:pPr>
+    </w:p>
+    <w:p>
+      <w:pPr>
+        <w:rPr>
+          <w:b/>
+          <w:bCs/>
+          <w:lang w:val="en-US"/>
+        </w:rPr>
+      </w:pPr>
+      <w:proofErr w:type="gramStart"/>
+      <w:r>
+        <w:rPr>
+          <w:b/>
+          <w:bCs/>
+          <w:lang w:val="en-US"/>
+        </w:rPr>
+        <w:t>MIN(</w:t>
+      </w:r>
+      <w:proofErr w:type="gramEnd"/>
+      <w:r>
+        <w:rPr>
+          <w:b/>
+          <w:bCs/>
+          <w:lang w:val="en-US"/>
+        </w:rPr>
+        <w:t>)</w:t>
+      </w:r>
+    </w:p>
+    <w:p>
+      <w:pPr>
+        <w:rPr>
+          <w:lang w:val="en-US"/>
+        </w:rPr>
+      </w:pPr>
+      <w:r>
+        <w:rPr>
+          <w:lang w:val="en-US"/>
+        </w:rPr>
+        <w:t xml:space="preserve">select </w:t>
+      </w:r>
+    </w:p>
+    <w:p>
+      <w:pPr>
+        <w:rPr>
+          <w:lang w:val="en-US"/>
+        </w:rPr>
+      </w:pPr>
+      <w:r>
+        <w:rPr>
+          <w:lang w:val="en-US"/>
+        </w:rPr>
+        <w:t>region,</w:t>
+      </w:r>
+    </w:p>
+    <w:p>
+      <w:pPr>
+        <w:rPr>
+          <w:lang w:val="en-US"/>
+        </w:rPr>
+      </w:pPr>
+      <w:r>
+        <w:rPr>
+          <w:lang w:val="en-US"/>
+        </w:rPr>
+        <w:t>year,</w:t>
+      </w:r>
+    </w:p>
+    <w:p>
+      <w:pPr>
+        <w:rPr>
+          <w:lang w:val="en-US"/>
+        </w:rPr>
+      </w:pPr>
+      <w:proofErr w:type="spellStart"/>
+      <w:r>
+        <w:rPr>
+          <w:lang w:val="en-US"/>
+        </w:rPr>
+        <w:t>sales_amount</w:t>
+      </w:r>
+      <w:proofErr w:type="spellEnd"/>
+      <w:r>
+        <w:rPr>
+          <w:lang w:val="en-US"/>
+        </w:rPr>
+        <w:t>,</w:t>
+      </w:r>
+    </w:p>
+    <w:p>
+      <w:pPr>
+        <w:rPr>
+          <w:lang w:val="en-US"/>
+        </w:rPr>
+      </w:pPr>
+      <w:r>
+        <w:rPr>
+          <w:lang w:val="en-US"/>
+        </w:rPr>
+        <w:t>min(</w:t>
+      </w:r>
+      <w:proofErr w:type="spellStart"/>
+      <w:r>
+        <w:rPr>
+          <w:lang w:val="en-US"/>
+        </w:rPr>
+        <w:t>sales_amount</w:t>
+      </w:r>
+      <w:proofErr w:type="spellEnd"/>
+      <w:r>
+        <w:rPr>
+          <w:lang w:val="en-US"/>
+        </w:rPr>
+        <w:t xml:space="preserve">) over (partition by region) as </w:t>
+      </w:r>
+      <w:proofErr w:type="spellStart"/>
+      <w:r>
+        <w:rPr>
+          <w:lang w:val="en-US"/>
+        </w:rPr>
+        <w:t>mini_sales</w:t>
+      </w:r>
+      <w:proofErr w:type="spellEnd"/>
+    </w:p>
+    <w:p>
+      <w:pPr>
+        <w:rPr>
+          <w:lang w:val="en-US"/>
+        </w:rPr>
+      </w:pPr>
+      <w:r>
+        <w:rPr>
+          <w:lang w:val="en-US"/>
+        </w:rPr>
+        <w:t>from sales;</w:t>
+      </w:r>
+    </w:p>
+    <w:p>
+      <w:pPr>
+        <w:rPr>
+          <w:lang w:val="en-US"/>
+        </w:rPr>
+      </w:pPr>
+    </w:p>
+    <w:p>
+      <w:pPr>
+        <w:rPr>
+          <w:b/>
+          <w:bCs/>
+          <w:lang w:val="en-US"/>
+        </w:rPr>
+      </w:pPr>
+      <w:proofErr w:type="gramStart"/>
+      <w:r>
+        <w:rPr>
+          <w:b/>
+          <w:bCs/>
+          <w:lang w:val="en-US"/>
+        </w:rPr>
+        <w:t>MAX(</w:t>
+      </w:r>
+      <w:proofErr w:type="gramEnd"/>
+      <w:r>
+        <w:rPr>
+          <w:b/>
+          <w:bCs/>
+          <w:lang w:val="en-US"/>
+        </w:rPr>
+        <w:t>)</w:t>
+      </w:r>
+    </w:p>
+    <w:p>
+      <w:pPr>
+        <w:rPr>
+          <w:lang w:val="en-US"/>
+        </w:rPr>
+      </w:pPr>
+      <w:r>
+        <w:rPr>
+          <w:lang w:val="en-US"/>
+        </w:rPr>
+        <w:t xml:space="preserve">select </w:t>
+      </w:r>
+    </w:p>
+    <w:p>
+      <w:pPr>
+        <w:rPr>
+          <w:lang w:val="en-US"/>
+        </w:rPr>
+      </w:pPr>
+      <w:r>
+        <w:rPr>
+          <w:lang w:val="en-US"/>
+        </w:rPr>
+        <w:t>region,</w:t>
+      </w:r>
+    </w:p>
+    <w:p>
+      <w:pPr>
+        <w:rPr>
+          <w:lang w:val="en-US"/>
+        </w:rPr>
+      </w:pPr>
+      <w:r>
+        <w:rPr>
+          <w:lang w:val="en-US"/>
+        </w:rPr>
+        <w:t>year,</w:t>
+      </w:r>
+    </w:p>
+    <w:p>
+      <w:pPr>
+        <w:rPr>
+          <w:lang w:val="en-US"/>
+        </w:rPr>
+      </w:pPr>
+      <w:proofErr w:type="spellStart"/>
+      <w:r>
+        <w:rPr>
+          <w:lang w:val="en-US"/>
+        </w:rPr>
+        <w:t>sales_amount</w:t>
+      </w:r>
+      <w:proofErr w:type="spellEnd"/>
+      <w:r>
+        <w:rPr>
+          <w:lang w:val="en-US"/>
+        </w:rPr>
+        <w:t>,</w:t>
+      </w:r>
+    </w:p>
+    <w:p>
+      <w:pPr>
+        <w:rPr>
+          <w:lang w:val="en-US"/>
+        </w:rPr>
+      </w:pPr>
+      <w:r>
+        <w:rPr>
+          <w:lang w:val="en-US"/>
+        </w:rPr>
+        <w:t>max(</w:t>
+      </w:r>
+      <w:proofErr w:type="spellStart"/>
+      <w:r>
+        <w:rPr>
+          <w:lang w:val="en-US"/>
+        </w:rPr>
+        <w:t>sales_amount</w:t>
+      </w:r>
+      <w:proofErr w:type="spellEnd"/>
+      <w:r>
+        <w:rPr>
+          <w:lang w:val="en-US"/>
+        </w:rPr>
+        <w:t xml:space="preserve">) over (partition by region) as </w:t>
+      </w:r>
+      <w:proofErr w:type="spellStart"/>
+      <w:r>
+        <w:rPr>
+          <w:lang w:val="en-US"/>
+        </w:rPr>
+        <w:t>mini_sales</w:t>
+      </w:r>
+      <w:proofErr w:type="spellEnd"/>
+    </w:p>
+    <w:p>
+      <w:pPr>
+        <w:rPr>
+          <w:lang w:val="en-US"/>
+        </w:rPr>
+      </w:pPr>
+      <w:r>
+        <w:rPr>
+          <w:lang w:val="en-US"/>
+        </w:rPr>
+        <w:t>from sales;</w:t>
+      </w:r>
+    </w:p>
+    <w:p>
+      <w:pPr>
+        <w:rPr>
+          <w:lang w:val="en-US"/>
+        </w:rPr>
+      </w:pPr>
+    </w:p>
+    <w:p>
+      <w:pPr>
+        <w:rPr>
+          <w:b/>
+          <w:bCs/>
+          <w:lang w:val="en-US"/>
+        </w:rPr>
+      </w:pPr>
+      <w:proofErr w:type="gramStart"/>
+      <w:r>
+        <w:rPr>
+          <w:b/>
+          <w:bCs/>
+          <w:lang w:val="en-US"/>
+        </w:rPr>
+        <w:t>COUNT(</w:t>
+      </w:r>
+      <w:proofErr w:type="gramEnd"/>
+      <w:r>
+        <w:rPr>
+          <w:b/>
+          <w:bCs/>
+          <w:lang w:val="en-US"/>
+        </w:rPr>
+        <w:t>)</w:t>
+      </w:r>
+    </w:p>
+    <w:p>
+      <w:pPr>
+        <w:rPr>
+          <w:lang w:val="en-US"/>
+        </w:rPr>
+      </w:pPr>
+      <w:r>
+        <w:rPr>
+          <w:lang w:val="en-US"/>
+        </w:rPr>
+        <w:t xml:space="preserve">select </w:t>
+      </w:r>
+    </w:p>
+    <w:p>
+      <w:pPr>
+        <w:rPr>
+          <w:lang w:val="en-US"/>
+        </w:rPr>
+      </w:pPr>
+      <w:r>
+        <w:rPr>
+          <w:lang w:val="en-US"/>
+        </w:rPr>
+        <w:t>region,</w:t>
+      </w:r>
+    </w:p>
+    <w:p>
+      <w:pPr>
+        <w:rPr>
+          <w:lang w:val="en-US"/>
+        </w:rPr>
+      </w:pPr>
+      <w:r>
+        <w:rPr>
+          <w:lang w:val="en-US"/>
+        </w:rPr>
+        <w:t>year,</w:t>
+      </w:r>
+    </w:p>
+    <w:p>
+      <w:pPr>
+        <w:rPr>
+          <w:lang w:val="en-US"/>
+        </w:rPr>
+      </w:pPr>
+      <w:proofErr w:type="spellStart"/>
+      <w:r>
+        <w:rPr>
+          <w:lang w:val="en-US"/>
+        </w:rPr>
+        <w:t>sales_amount</w:t>
+      </w:r>
+      <w:proofErr w:type="spellEnd"/>
+      <w:r>
+        <w:rPr>
+          <w:lang w:val="en-US"/>
+        </w:rPr>
+        <w:t>,</w:t>
+      </w:r>
+    </w:p>
+    <w:p>
+      <w:pPr>
+        <w:rPr>
+          <w:lang w:val="en-US"/>
+        </w:rPr>
+      </w:pPr>
+      <w:proofErr w:type="gramStart"/>
+      <w:r>
+        <w:rPr>
+          <w:lang w:val="en-US"/>
+        </w:rPr>
+        <w:t>count(</w:t>
+      </w:r>
+      <w:proofErr w:type="gramEnd"/>
+      <w:r>
+        <w:rPr>
+          <w:lang w:val="en-US"/>
+        </w:rPr>
+        <w:t xml:space="preserve">*) over (partition by region) as </w:t>
+      </w:r>
+      <w:proofErr w:type="spellStart"/>
+      <w:r>
+        <w:rPr>
+          <w:lang w:val="en-US"/>
+        </w:rPr>
+        <w:t>mini_sales</w:t>
+      </w:r>
+      <w:proofErr w:type="spellEnd"/>
+    </w:p>
+    <w:p>
+      <w:pPr>
+        <w:rPr>
+          <w:lang w:val="en-US"/>
+        </w:rPr>
+      </w:pPr>
+      <w:r>
+        <w:rPr>
+          <w:lang w:val="en-US"/>
+        </w:rPr>
+        <w:t>from sales;</w:t>
+      </w:r>
     </w:p>
     <w:p>
       <w:pPr>
@@ -7247,6 +9546,16 @@
     <w:basedOn w:val="DefaultParagraphFont"/>
     <w:rsid w:val="00217B6E"/>
   </w:style>
+  <w:style w:type="character" w:customStyle="1" w:styleId="hljs-string">
+    <w:name w:val="hljs-string"/>
+    <w:basedOn w:val="DefaultParagraphFont"/>
+    <w:rsid w:val="00A0068A"/>
+  </w:style>
+  <w:style w:type="character" w:customStyle="1" w:styleId="hljs-number">
+    <w:name w:val="hljs-number"/>
+    <w:basedOn w:val="DefaultParagraphFont"/>
+    <w:rsid w:val="00A0068A"/>
+  </w:style>
 </w:styles>
 </file>
 

</xml_diff>